<commit_message>
Fix a bug in EteFilter generation in the QueryBuilder class
The expression which was parsed was the expression containing the
navigation associated to the filter instead of the expression associated
to the invariant itself
</commit_message>
<xml_diff>
--- a/documentation/Processus de génération de SQL.docx
+++ b/documentation/Processus de génération de SQL.docx
@@ -90,7 +90,17 @@
       </w:pPr>
       <w:r>
         <w:rPr/>
-        <w:t>Considérons les invariants de la classe Flight :</w:t>
+        <w:t xml:space="preserve">Considérons les invariants de la classe </w:t>
+      </w:r>
+      <w:r>
+        <w:rPr>
+          <w:rFonts w:ascii="Courier New" w:hAnsi="Courier New"/>
+        </w:rPr>
+        <w:t>Flight </w:t>
+      </w:r>
+      <w:r>
+        <w:rPr/>
+        <w:t>:</w:t>
       </w:r>
     </w:p>
     <w:p>
@@ -103,11 +113,15 @@
         <w:t xml:space="preserve">- </w:t>
       </w:r>
       <w:r>
-        <w:rPr/>
+        <w:rPr>
+          <w:rFonts w:ascii="Courier New" w:hAnsi="Courier New"/>
+        </w:rPr>
         <w:t xml:space="preserve">crew : </w:t>
       </w:r>
       <w:r>
-        <w:rPr/>
+        <w:rPr>
+          <w:rFonts w:ascii="Courier New" w:hAnsi="Courier New"/>
+        </w:rPr>
         <w:t>captain &lt;&gt; copilot</w:t>
       </w:r>
     </w:p>
@@ -121,11 +135,15 @@
         <w:t xml:space="preserve">- </w:t>
       </w:r>
       <w:r>
-        <w:rPr/>
+        <w:rPr>
+          <w:rFonts w:ascii="Courier New" w:hAnsi="Courier New"/>
+        </w:rPr>
         <w:t xml:space="preserve">captainIsCertified : </w:t>
       </w:r>
       <w:r>
-        <w:rPr/>
+        <w:rPr>
+          <w:rFonts w:ascii="Courier New" w:hAnsi="Courier New"/>
+        </w:rPr>
         <w:t>captain.certificates.planeModel → includes(self.plane.planeModel)</w:t>
       </w:r>
     </w:p>
@@ -139,11 +157,15 @@
         <w:t xml:space="preserve">- </w:t>
       </w:r>
       <w:r>
-        <w:rPr/>
-        <w:t xml:space="preserve">captainsLivesInParis : </w:t>
-      </w:r>
-      <w:r>
-        <w:rPr/>
+        <w:rPr>
+          <w:rFonts w:ascii="Courier New" w:hAnsi="Courier New"/>
+        </w:rPr>
+        <w:t xml:space="preserve">captainLivesInParis : </w:t>
+      </w:r>
+      <w:r>
+        <w:rPr>
+          <w:rFonts w:ascii="Courier New" w:hAnsi="Courier New"/>
+        </w:rPr>
         <w:t>captain.address.town = « Paris »</w:t>
       </w:r>
     </w:p>
@@ -163,66 +185,166 @@
       </w:pPr>
       <w:r>
         <w:rPr/>
-        <w:t>Le support de la classe Pilot contient les propriétés :</w:t>
-      </w:r>
-    </w:p>
-    <w:p>
-      <w:pPr>
-        <w:pStyle w:val="Normal"/>
-        <w:rPr/>
-      </w:pPr>
-      <w:r>
-        <w:rPr/>
-        <w:t>- captain (appartenant à la classe Flight)</w:t>
-      </w:r>
-    </w:p>
-    <w:p>
-      <w:pPr>
-        <w:pStyle w:val="Normal"/>
-        <w:rPr/>
-      </w:pPr>
-      <w:r>
-        <w:rPr/>
-        <w:t>- copilot (appartenant à la classe Flight)</w:t>
-      </w:r>
-    </w:p>
-    <w:p>
-      <w:pPr>
-        <w:pStyle w:val="Normal"/>
-        <w:rPr/>
-      </w:pPr>
-      <w:r>
-        <w:rPr/>
-      </w:r>
-    </w:p>
-    <w:p>
-      <w:pPr>
-        <w:pStyle w:val="Normal"/>
-        <w:rPr/>
-      </w:pPr>
-      <w:r>
-        <w:rPr/>
-        <w:t>Le support de la classe PlaneModel contient les propriétés</w:t>
-      </w:r>
-    </w:p>
-    <w:p>
-      <w:pPr>
-        <w:pStyle w:val="Normal"/>
-        <w:rPr/>
-      </w:pPr>
-      <w:r>
-        <w:rPr/>
-        <w:t>- planeModel (appartenant à la classe Certificate)</w:t>
-      </w:r>
-    </w:p>
-    <w:p>
-      <w:pPr>
-        <w:pStyle w:val="Normal"/>
-        <w:rPr/>
-      </w:pPr>
-      <w:r>
-        <w:rPr/>
-        <w:t>- planeModel (appartenant à la classe Plane)</w:t>
+        <w:t xml:space="preserve">Le support de la classe </w:t>
+      </w:r>
+      <w:r>
+        <w:rPr>
+          <w:rFonts w:ascii="Courier New" w:hAnsi="Courier New"/>
+        </w:rPr>
+        <w:t>Pilot</w:t>
+      </w:r>
+      <w:r>
+        <w:rPr/>
+        <w:t xml:space="preserve"> contient les propriétés :</w:t>
+      </w:r>
+    </w:p>
+    <w:p>
+      <w:pPr>
+        <w:pStyle w:val="Normal"/>
+        <w:rPr/>
+      </w:pPr>
+      <w:r>
+        <w:rPr/>
+        <w:t xml:space="preserve">- </w:t>
+      </w:r>
+      <w:r>
+        <w:rPr>
+          <w:rFonts w:ascii="Courier New" w:hAnsi="Courier New"/>
+        </w:rPr>
+        <w:t>captain</w:t>
+      </w:r>
+      <w:r>
+        <w:rPr/>
+        <w:t xml:space="preserve"> (appartenant à la classe </w:t>
+      </w:r>
+      <w:r>
+        <w:rPr>
+          <w:rFonts w:ascii="Courier New" w:hAnsi="Courier New"/>
+        </w:rPr>
+        <w:t>Flight</w:t>
+      </w:r>
+      <w:r>
+        <w:rPr/>
+        <w:t>)</w:t>
+      </w:r>
+    </w:p>
+    <w:p>
+      <w:pPr>
+        <w:pStyle w:val="Normal"/>
+        <w:rPr/>
+      </w:pPr>
+      <w:r>
+        <w:rPr/>
+        <w:t xml:space="preserve">- </w:t>
+      </w:r>
+      <w:r>
+        <w:rPr>
+          <w:rFonts w:ascii="Courier New" w:hAnsi="Courier New"/>
+        </w:rPr>
+        <w:t>copilot</w:t>
+      </w:r>
+      <w:r>
+        <w:rPr/>
+        <w:t xml:space="preserve"> (appartenant à la classe </w:t>
+      </w:r>
+      <w:r>
+        <w:rPr>
+          <w:rFonts w:ascii="Courier New" w:hAnsi="Courier New"/>
+        </w:rPr>
+        <w:t>Flight</w:t>
+      </w:r>
+      <w:r>
+        <w:rPr/>
+        <w:t>)</w:t>
+      </w:r>
+    </w:p>
+    <w:p>
+      <w:pPr>
+        <w:pStyle w:val="Normal"/>
+        <w:rPr/>
+      </w:pPr>
+      <w:r>
+        <w:rPr/>
+      </w:r>
+    </w:p>
+    <w:p>
+      <w:pPr>
+        <w:pStyle w:val="Normal"/>
+        <w:rPr/>
+      </w:pPr>
+      <w:r>
+        <w:rPr/>
+        <w:t xml:space="preserve">Le support de la classe </w:t>
+      </w:r>
+      <w:r>
+        <w:rPr>
+          <w:rFonts w:ascii="Courier New" w:hAnsi="Courier New"/>
+        </w:rPr>
+        <w:t>PlaneModel</w:t>
+      </w:r>
+      <w:r>
+        <w:rPr/>
+        <w:t xml:space="preserve"> contient les propriétés</w:t>
+      </w:r>
+    </w:p>
+    <w:p>
+      <w:pPr>
+        <w:pStyle w:val="Normal"/>
+        <w:rPr/>
+      </w:pPr>
+      <w:r>
+        <w:rPr/>
+        <w:t xml:space="preserve">- </w:t>
+      </w:r>
+      <w:r>
+        <w:rPr>
+          <w:rFonts w:ascii="Courier New" w:hAnsi="Courier New"/>
+        </w:rPr>
+        <w:t>planeModel</w:t>
+      </w:r>
+      <w:r>
+        <w:rPr/>
+        <w:t xml:space="preserve"> (appartenant à la classe </w:t>
+      </w:r>
+      <w:r>
+        <w:rPr>
+          <w:rFonts w:ascii="Courier New" w:hAnsi="Courier New"/>
+        </w:rPr>
+        <w:t>Certificate</w:t>
+      </w:r>
+      <w:r>
+        <w:rPr/>
+        <w:t>)</w:t>
+      </w:r>
+    </w:p>
+    <w:p>
+      <w:pPr>
+        <w:pStyle w:val="Normal"/>
+        <w:rPr/>
+      </w:pPr>
+      <w:r>
+        <w:rPr/>
+        <w:t xml:space="preserve">- </w:t>
+      </w:r>
+      <w:r>
+        <w:rPr>
+          <w:rFonts w:ascii="Courier New" w:hAnsi="Courier New"/>
+        </w:rPr>
+        <w:t>planeModel</w:t>
+      </w:r>
+      <w:r>
+        <w:rPr/>
+        <w:t xml:space="preserve"> (appartenant à la classe </w:t>
+      </w:r>
+      <w:r>
+        <w:rPr>
+          <w:rFonts w:ascii="Courier New" w:hAnsi="Courier New"/>
+        </w:rPr>
+        <w:t>Plane</w:t>
+      </w:r>
+      <w:r>
+        <w:rPr/>
+        <w:t>)</w:t>
       </w:r>
     </w:p>
     <w:p>
@@ -278,7 +400,11 @@
       </w:pPr>
       <w:r>
         <w:rPr/>
-        <w:t xml:space="preserve">On a ainsi les requêtes </w:t>
+        <w:t>A</w:t>
+      </w:r>
+      <w:r>
+        <w:rPr/>
+        <w:t xml:space="preserve">insi les requêtes </w:t>
       </w:r>
       <w:r>
         <w:rPr>
@@ -294,7 +420,19 @@
         <w:rPr>
           <w:rFonts w:ascii="Courier New" w:hAnsi="Courier New"/>
         </w:rPr>
-        <w:t>getAllPilotsAsCopilotFor(Flight t)</w:t>
+        <w:t xml:space="preserve">getAllPilotsAsCopilotFor(Flight </w:t>
+      </w:r>
+      <w:r>
+        <w:rPr>
+          <w:rFonts w:ascii="Courier New" w:hAnsi="Courier New"/>
+        </w:rPr>
+        <w:t>f</w:t>
+      </w:r>
+      <w:r>
+        <w:rPr>
+          <w:rFonts w:ascii="Courier New" w:hAnsi="Courier New"/>
+        </w:rPr>
+        <w:t>)</w:t>
       </w:r>
       <w:r>
         <w:rPr/>
@@ -302,17 +440,97 @@
       </w:r>
       <w:r>
         <w:rPr/>
-        <w:t>sont créées dans la classe A.</w:t>
-      </w:r>
-    </w:p>
-    <w:p>
-      <w:pPr>
-        <w:pStyle w:val="Normal"/>
-        <w:rPr/>
-      </w:pPr>
-      <w:r>
-        <w:rPr/>
-        <w:t>Elles seront traduites en méthodes Java et requêtes SQL dans la classe PilotDAO.</w:t>
+        <w:t xml:space="preserve">sont créées dans la classe </w:t>
+      </w:r>
+      <w:r>
+        <w:rPr>
+          <w:rFonts w:ascii="Courier New" w:hAnsi="Courier New"/>
+        </w:rPr>
+        <w:t>Pilot</w:t>
+      </w:r>
+      <w:r>
+        <w:rPr/>
+        <w:t>.</w:t>
+      </w:r>
+    </w:p>
+    <w:p>
+      <w:pPr>
+        <w:pStyle w:val="Normal"/>
+        <w:rPr/>
+      </w:pPr>
+      <w:r>
+        <w:rPr/>
+        <w:t xml:space="preserve">La requête </w:t>
+      </w:r>
+      <w:r>
+        <w:rPr>
+          <w:rFonts w:ascii="Courier New" w:hAnsi="Courier New"/>
+        </w:rPr>
+        <w:t>getAllPlaneAsPlaneFor(Flight f)</w:t>
+      </w:r>
+      <w:r>
+        <w:rPr/>
+        <w:t xml:space="preserve"> est créée dans la classe </w:t>
+      </w:r>
+      <w:r>
+        <w:rPr>
+          <w:rFonts w:ascii="Courier New" w:hAnsi="Courier New"/>
+        </w:rPr>
+        <w:t>Plane</w:t>
+      </w:r>
+      <w:r>
+        <w:rPr/>
+        <w:t>.</w:t>
+      </w:r>
+    </w:p>
+    <w:p>
+      <w:pPr>
+        <w:pStyle w:val="Normal"/>
+        <w:rPr/>
+      </w:pPr>
+      <w:r>
+        <w:rPr/>
+        <w:t>Elles seront traduites en méthodes Java et requêtes SQL dans l</w:t>
+      </w:r>
+      <w:r>
+        <w:rPr/>
+        <w:t>es</w:t>
+      </w:r>
+      <w:r>
+        <w:rPr/>
+        <w:t xml:space="preserve"> classe</w:t>
+      </w:r>
+      <w:r>
+        <w:rPr/>
+        <w:t>s</w:t>
+      </w:r>
+      <w:r>
+        <w:rPr/>
+        <w:t xml:space="preserve"> </w:t>
+      </w:r>
+      <w:r>
+        <w:rPr>
+          <w:rFonts w:ascii="Courier New" w:hAnsi="Courier New"/>
+        </w:rPr>
+        <w:t>PilotDAO</w:t>
+      </w:r>
+      <w:r>
+        <w:rPr/>
+        <w:t xml:space="preserve"> </w:t>
+      </w:r>
+      <w:r>
+        <w:rPr/>
+        <w:t xml:space="preserve">et </w:t>
+      </w:r>
+      <w:r>
+        <w:rPr>
+          <w:rFonts w:ascii="Courier New" w:hAnsi="Courier New"/>
+        </w:rPr>
+        <w:t>PlaneDAO</w:t>
+      </w:r>
+      <w:r>
+        <w:rPr/>
+        <w:t>.</w:t>
       </w:r>
     </w:p>
     <w:p>
@@ -404,7 +622,7 @@
         <w:rPr>
           <w:rFonts w:ascii="Courier New" w:hAnsi="Courier New"/>
         </w:rPr>
-        <w:t>selectCaptainForCrew</w:t>
+        <w:t>filterCaptainForCrew</w:t>
       </w:r>
     </w:p>
     <w:p>
@@ -420,7 +638,7 @@
         <w:rPr>
           <w:rFonts w:ascii="Courier New" w:hAnsi="Courier New"/>
         </w:rPr>
-        <w:t>selectCaptainForCaptainIsCertified</w:t>
+        <w:t>filterCaptainForCaptainIsCertified</w:t>
       </w:r>
     </w:p>
     <w:p>
@@ -436,7 +654,7 @@
         <w:rPr>
           <w:rFonts w:ascii="Courier New" w:hAnsi="Courier New"/>
         </w:rPr>
-        <w:t>selectCaptainForCaptainLivesInParis</w:t>
+        <w:t>filterCaptainForCaptainLivesInParis</w:t>
       </w:r>
     </w:p>
     <w:p>
@@ -491,7 +709,7 @@
         <w:rPr>
           <w:rFonts w:ascii="Courier New" w:hAnsi="Courier New"/>
         </w:rPr>
-        <w:t>selectCaptainForCaptainIsCertified</w:t>
+        <w:t>filterCaptainForCaptainIsCertified</w:t>
       </w:r>
       <w:r>
         <w:rPr/>
@@ -513,14 +731,12 @@
         <w:rPr/>
         <w:t xml:space="preserve">- </w:t>
       </w:r>
-      <w:bookmarkStart w:id="0" w:name="__DdeLink__722_1290498351"/>
-      <w:r>
-        <w:rPr>
-          <w:rFonts w:ascii="Courier New" w:hAnsi="Courier New"/>
-        </w:rPr>
-        <w:t>selectPlaneForCaptainIsCertified</w:t>
-      </w:r>
-      <w:bookmarkEnd w:id="0"/>
+      <w:r>
+        <w:rPr>
+          <w:rFonts w:ascii="Courier New" w:hAnsi="Courier New"/>
+        </w:rPr>
+        <w:t>filterPlaneForCaptainIsCertified</w:t>
+      </w:r>
       <w:r>
         <w:rPr/>
         <w:t xml:space="preserve"> dans la classe </w:t>
@@ -578,7 +794,7 @@
         <w:rPr>
           <w:rFonts w:ascii="Courier New" w:hAnsi="Courier New"/>
         </w:rPr>
-        <w:t xml:space="preserve">selectCaptainForCaptainIsCertified </w:t>
+        <w:t xml:space="preserve">filterCaptainForCaptainIsCertified </w:t>
       </w:r>
       <w:r>
         <w:rPr>
@@ -602,7 +818,7 @@
         <w:rPr>
           <w:rFonts w:ascii="Courier New" w:hAnsi="Courier New"/>
         </w:rPr>
-        <w:t xml:space="preserve">selectPlaneForCaptainIsCertified </w:t>
+        <w:t xml:space="preserve">filterPlaneForCaptainIsCertified </w:t>
       </w:r>
       <w:r>
         <w:rPr>
@@ -614,7 +830,19 @@
         <w:rPr>
           <w:rFonts w:ascii="Courier New" w:hAnsi="Courier New"/>
         </w:rPr>
-        <w:t>self.plane.planeModel</w:t>
+        <w:t>self.</w:t>
+      </w:r>
+      <w:r>
+        <w:rPr>
+          <w:rFonts w:ascii="Courier New" w:hAnsi="Courier New"/>
+        </w:rPr>
+        <w:t>captain.certificate</w:t>
+      </w:r>
+      <w:r>
+        <w:rPr>
+          <w:rFonts w:ascii="Courier New" w:hAnsi="Courier New"/>
+        </w:rPr>
+        <w:t>.planeModel</w:t>
       </w:r>
       <w:r>
         <w:rPr>
@@ -663,7 +891,25 @@
       </w:pPr>
       <w:r>
         <w:rPr/>
-        <w:t>Ainsi la requête SQL correspondant à getAllPilotsAsCaptainFor(Flight flight) est :</w:t>
+        <w:t xml:space="preserve">Ainsi </w:t>
+      </w:r>
+      <w:r>
+        <w:rPr/>
+        <w:t>(le début de)</w:t>
+      </w:r>
+      <w:r>
+        <w:rPr/>
+        <w:t xml:space="preserve"> la requête SQL correspondant à </w:t>
+      </w:r>
+      <w:r>
+        <w:rPr>
+          <w:rFonts w:ascii="Courier New" w:hAnsi="Courier New"/>
+        </w:rPr>
+        <w:t>getAllPilotsAsCaptainFor(Flight flight)</w:t>
+      </w:r>
+      <w:r>
+        <w:rPr/>
+        <w:t xml:space="preserve"> est :</w:t>
       </w:r>
     </w:p>
     <w:p>
@@ -762,30 +1008,42 @@
     <w:p>
       <w:pPr>
         <w:pStyle w:val="Normal"/>
-        <w:rPr/>
-      </w:pPr>
-      <w:r>
-        <w:rPr/>
+        <w:rPr>
+          <w:rFonts w:ascii="Courier New" w:hAnsi="Courier New"/>
+        </w:rPr>
+      </w:pPr>
+      <w:r>
+        <w:rPr>
+          <w:rFonts w:ascii="Courier New" w:hAnsi="Courier New"/>
+        </w:rPr>
         <w:t>Pilot → Certificate 2</w:t>
       </w:r>
     </w:p>
     <w:p>
       <w:pPr>
         <w:pStyle w:val="Normal"/>
-        <w:rPr/>
-      </w:pPr>
-      <w:r>
-        <w:rPr/>
+        <w:rPr>
+          <w:rFonts w:ascii="Courier New" w:hAnsi="Courier New"/>
+        </w:rPr>
+      </w:pPr>
+      <w:r>
+        <w:rPr>
+          <w:rFonts w:ascii="Courier New" w:hAnsi="Courier New"/>
+        </w:rPr>
         <w:t>Certificate → PlaneModel 3</w:t>
       </w:r>
     </w:p>
     <w:p>
       <w:pPr>
         <w:pStyle w:val="Normal"/>
-        <w:rPr/>
-      </w:pPr>
-      <w:r>
-        <w:rPr/>
+        <w:rPr>
+          <w:rFonts w:ascii="Courier New" w:hAnsi="Courier New"/>
+        </w:rPr>
+      </w:pPr>
+      <w:r>
+        <w:rPr>
+          <w:rFonts w:ascii="Courier New" w:hAnsi="Courier New"/>
+        </w:rPr>
         <w:t>Pilot → Address 4</w:t>
       </w:r>
     </w:p>
@@ -820,6 +1078,42 @@
       <w:r>
         <w:rPr/>
         <w:t>.</w:t>
+      </w:r>
+    </w:p>
+    <w:p>
+      <w:pPr>
+        <w:pStyle w:val="Normal"/>
+        <w:rPr/>
+      </w:pPr>
+      <w:r>
+        <w:rPr/>
+        <w:t xml:space="preserve">Chaque jointure est représentée par une variable. La variable de la jointure </w:t>
+      </w:r>
+      <w:r>
+        <w:rPr/>
+        <w:t>finale du filtre</w:t>
+      </w:r>
+      <w:r>
+        <w:rPr/>
+        <w:t xml:space="preserve"> sera utilisée dans les clauses </w:t>
+      </w:r>
+      <w:r>
+        <w:rPr>
+          <w:rFonts w:ascii="Courier New" w:hAnsi="Courier New"/>
+        </w:rPr>
+        <w:t>WHERE</w:t>
+      </w:r>
+      <w:r>
+        <w:rPr/>
+        <w:t xml:space="preserve"> associées à </w:t>
+      </w:r>
+      <w:r>
+        <w:rPr/>
+        <w:t>ce</w:t>
+      </w:r>
+      <w:r>
+        <w:rPr/>
+        <w:t xml:space="preserve"> filtre.</w:t>
       </w:r>
     </w:p>
     <w:p>
@@ -861,7 +1155,17 @@
       </w:pPr>
       <w:r>
         <w:rPr/>
-        <w:t>Chaque filtre est traduit en SQL sous forme d’une clause « WHERE ».</w:t>
+        <w:t xml:space="preserve">Chaque filtre est traduit en SQL sous forme d’une clause </w:t>
+      </w:r>
+      <w:r>
+        <w:rPr>
+          <w:rFonts w:ascii="Courier New" w:hAnsi="Courier New"/>
+        </w:rPr>
+        <w:t>WHERE</w:t>
+      </w:r>
+      <w:r>
+        <w:rPr/>
+        <w:t>.</w:t>
       </w:r>
     </w:p>
     <w:p>
@@ -877,7 +1181,7 @@
         <w:rPr>
           <w:rFonts w:ascii="Courier New" w:hAnsi="Courier New"/>
         </w:rPr>
-        <w:t>selectCaptainForCrew</w:t>
+        <w:t>filterCaptainForCrew</w:t>
       </w:r>
       <w:r>
         <w:rPr/>
@@ -895,7 +1199,7 @@
         <w:rPr>
           <w:rFonts w:ascii="Courier New" w:hAnsi="Courier New"/>
         </w:rPr>
-        <w:t>(WHERE/AND) v0.ID &lt;&gt; :copilotId</w:t>
+        <w:t>(WHERE/AND) v0.ID &lt;&gt; :copilot</w:t>
       </w:r>
     </w:p>
     <w:p>
@@ -911,7 +1215,19 @@
         <w:rPr>
           <w:rFonts w:ascii="Courier New" w:hAnsi="Courier New"/>
         </w:rPr>
-        <w:t>selectCaptainForCaptainIsSelected</w:t>
+        <w:t>filterCaptainForCaptainIs</w:t>
+      </w:r>
+      <w:r>
+        <w:rPr>
+          <w:rFonts w:ascii="Courier New" w:hAnsi="Courier New"/>
+        </w:rPr>
+        <w:t>Certifi</w:t>
+      </w:r>
+      <w:r>
+        <w:rPr>
+          <w:rFonts w:ascii="Courier New" w:hAnsi="Courier New"/>
+        </w:rPr>
+        <w:t>ed</w:t>
       </w:r>
       <w:r>
         <w:rPr/>
@@ -927,7 +1243,19 @@
         <w:rPr>
           <w:rFonts w:ascii="Courier New" w:hAnsi="Courier New"/>
         </w:rPr>
-        <w:t>(WHERE/AND) v3.ID = :planeModelId</w:t>
+        <w:t>(WHERE/AND) v3.ID = :</w:t>
+      </w:r>
+      <w:r>
+        <w:rPr>
+          <w:rFonts w:ascii="Courier New" w:hAnsi="Courier New"/>
+        </w:rPr>
+        <w:t>plane_</w:t>
+      </w:r>
+      <w:r>
+        <w:rPr>
+          <w:rFonts w:ascii="Courier New" w:hAnsi="Courier New"/>
+        </w:rPr>
+        <w:t>planeModel</w:t>
       </w:r>
     </w:p>
     <w:p>
@@ -960,37 +1288,709 @@
       </w:pPr>
       <w:r>
         <w:rPr/>
-        <w:t>Lors de la génération du code, chaque filtre est traduit par une fonction dans la classe DAO de la classe support.</w:t>
-      </w:r>
-    </w:p>
-    <w:p>
-      <w:pPr>
-        <w:pStyle w:val="TextBody"/>
-        <w:rPr/>
-      </w:pPr>
-      <w:r>
-        <w:rPr/>
-        <w:t>Cette fonction demande au dialecte SQL la requête de base (sans les clauses where).</w:t>
-      </w:r>
-    </w:p>
-    <w:p>
-      <w:pPr>
-        <w:pStyle w:val="TextBody"/>
-        <w:rPr/>
-      </w:pPr>
-      <w:r>
-        <w:rPr/>
-        <w:t>Ensuite, pour chaque filtre, le calcul des dépendances est généré.</w:t>
-      </w:r>
-    </w:p>
-    <w:p>
-      <w:pPr>
-        <w:pStyle w:val="TextBody"/>
-        <w:rPr/>
-      </w:pPr>
-      <w:r>
-        <w:rPr/>
-        <w:t>Enfin un code vérifiant que toutes les dépendances sont présentes et dans ce cas appelant la fonction associée au filtre est généré.</w:t>
+        <w:t xml:space="preserve">Lors de la génération du code, chaque </w:t>
+      </w:r>
+      <w:r>
+        <w:rPr/>
+        <w:t>requête</w:t>
+      </w:r>
+      <w:r>
+        <w:rPr/>
+        <w:t xml:space="preserve"> est traduit</w:t>
+      </w:r>
+      <w:r>
+        <w:rPr/>
+        <w:t>e</w:t>
+      </w:r>
+      <w:r>
+        <w:rPr/>
+        <w:t xml:space="preserve"> par une fonction dans la classe DAO de la classe support.</w:t>
+      </w:r>
+    </w:p>
+    <w:p>
+      <w:pPr>
+        <w:pStyle w:val="TextBody"/>
+        <w:rPr/>
+      </w:pPr>
+      <w:r>
+        <w:rPr/>
+        <w:t xml:space="preserve">Cette fonction </w:t>
+      </w:r>
+      <w:r>
+        <w:rPr/>
+        <w:t xml:space="preserve">générée </w:t>
+      </w:r>
+      <w:r>
+        <w:rPr/>
+        <w:t xml:space="preserve">demande au dialecte SQL la requête de base (sans les clauses </w:t>
+      </w:r>
+      <w:r>
+        <w:rPr>
+          <w:rFonts w:ascii="Courier New" w:hAnsi="Courier New"/>
+        </w:rPr>
+        <w:t>where</w:t>
+      </w:r>
+      <w:r>
+        <w:rPr/>
+        <w:t xml:space="preserve">) </w:t>
+      </w:r>
+      <w:r>
+        <w:rPr/>
+        <w:t>telle que définie au §5</w:t>
+      </w:r>
+      <w:r>
+        <w:rPr/>
+        <w:t>.</w:t>
+      </w:r>
+    </w:p>
+    <w:p>
+      <w:pPr>
+        <w:pStyle w:val="TextBody"/>
+        <w:rPr/>
+      </w:pPr>
+      <w:r>
+        <w:rPr/>
+        <w:t xml:space="preserve">Ensuite </w:t>
+      </w:r>
+      <w:r>
+        <w:rPr/>
+        <w:t>le template</w:t>
+      </w:r>
+      <w:r>
+        <w:rPr/>
+        <w:t xml:space="preserve"> </w:t>
+      </w:r>
+      <w:r>
+        <w:rPr/>
+        <w:t xml:space="preserve">génère </w:t>
+      </w:r>
+      <w:r>
+        <w:rPr/>
+        <w:t xml:space="preserve">le calcul des dépendances </w:t>
+      </w:r>
+      <w:r>
+        <w:rPr/>
+        <w:t>de chacun des filtres.</w:t>
+      </w:r>
+    </w:p>
+    <w:p>
+      <w:pPr>
+        <w:pStyle w:val="TextBody"/>
+        <w:rPr/>
+      </w:pPr>
+      <w:r>
+        <w:rPr/>
+        <w:t xml:space="preserve">Enfin </w:t>
+      </w:r>
+      <w:r>
+        <w:rPr/>
+        <w:t xml:space="preserve">le template génère </w:t>
+      </w:r>
+      <w:r>
+        <w:rPr/>
+        <w:t xml:space="preserve">un code vérifiant que toutes les dépendances </w:t>
+      </w:r>
+      <w:r>
+        <w:rPr/>
+        <w:t>d’un filtre</w:t>
+      </w:r>
+      <w:r>
+        <w:rPr/>
+        <w:t xml:space="preserve"> sont présentes et dans ce cas appelant la fonction associée au filtre.</w:t>
+      </w:r>
+    </w:p>
+    <w:p>
+      <w:pPr>
+        <w:pStyle w:val="TextBody"/>
+        <w:rPr/>
+      </w:pPr>
+      <w:r>
+        <w:rPr/>
+        <w:t>Ainsi on obtient la fonction java suivante :</w:t>
+      </w:r>
+    </w:p>
+    <w:p>
+      <w:pPr>
+        <w:pStyle w:val="TextBody"/>
+        <w:rPr>
+          <w:rFonts w:ascii="Courier New" w:hAnsi="Courier New"/>
+        </w:rPr>
+      </w:pPr>
+      <w:r>
+        <w:rPr>
+          <w:rFonts w:ascii="Courier New" w:hAnsi="Courier New"/>
+        </w:rPr>
+        <w:t xml:space="preserve">public List&lt;Pilot&gt; </w:t>
+      </w:r>
+      <w:r>
+        <w:rPr>
+          <w:rFonts w:ascii="Courier New" w:hAnsi="Courier New"/>
+        </w:rPr>
+        <w:t>getAllPilotsAsCaptainFor(Flight flight)</w:t>
+      </w:r>
+      <w:r>
+        <w:rPr>
+          <w:rFonts w:ascii="Courier New" w:hAnsi="Courier New"/>
+        </w:rPr>
+        <w:t>{</w:t>
+      </w:r>
+    </w:p>
+    <w:p>
+      <w:pPr>
+        <w:pStyle w:val="TextBody"/>
+        <w:rPr>
+          <w:rFonts w:ascii="Courier New" w:hAnsi="Courier New"/>
+        </w:rPr>
+      </w:pPr>
+      <w:r>
+        <w:rPr>
+          <w:rFonts w:ascii="Courier New" w:hAnsi="Courier New"/>
+        </w:rPr>
+        <w:t xml:space="preserve">    </w:t>
+      </w:r>
+      <w:r>
+        <w:rPr>
+          <w:rFonts w:ascii="Courier New" w:hAnsi="Courier New"/>
+        </w:rPr>
+        <w:t>EntityManager  em = getEntityManager();</w:t>
+      </w:r>
+    </w:p>
+    <w:p>
+      <w:pPr>
+        <w:pStyle w:val="TextBody"/>
+        <w:rPr>
+          <w:rFonts w:ascii="Courier New" w:hAnsi="Courier New"/>
+        </w:rPr>
+      </w:pPr>
+      <w:r>
+        <w:rPr>
+          <w:rFonts w:ascii="Courier New" w:hAnsi="Courier New"/>
+        </w:rPr>
+        <w:t xml:space="preserve">    </w:t>
+      </w:r>
+      <w:r>
+        <w:rPr>
+          <w:rFonts w:ascii="Courier New" w:hAnsi="Courier New"/>
+        </w:rPr>
+        <w:t>StringBuilder  builder = new StringBuilder(</w:t>
+      </w:r>
+    </w:p>
+    <w:p>
+      <w:pPr>
+        <w:pStyle w:val="TextBody"/>
+        <w:rPr>
+          <w:rFonts w:ascii="Courier New" w:hAnsi="Courier New"/>
+        </w:rPr>
+      </w:pPr>
+      <w:r>
+        <w:rPr>
+          <w:rFonts w:ascii="Courier New" w:hAnsi="Courier New"/>
+        </w:rPr>
+        <w:t xml:space="preserve">        </w:t>
+      </w:r>
+      <w:r>
+        <w:rPr>
+          <w:rFonts w:ascii="Courier New" w:hAnsi="Courier New"/>
+        </w:rPr>
+        <w:t>« SELECT v0.* FROM ...</w:t>
+      </w:r>
+      <w:r>
+        <w:rPr>
+          <w:rFonts w:ascii="Courier New" w:hAnsi="Courier New"/>
+        </w:rPr>
+        <w:t>ON v4.ID=v0.ADDRESS_ID</w:t>
+      </w:r>
+      <w:r>
+        <w:rPr>
+          <w:rFonts w:ascii="Courier New" w:hAnsi="Courier New"/>
+        </w:rPr>
+        <w:t> »);</w:t>
+      </w:r>
+    </w:p>
+    <w:p>
+      <w:pPr>
+        <w:pStyle w:val="TextBody"/>
+        <w:rPr>
+          <w:rFonts w:ascii="Courier New" w:hAnsi="Courier New"/>
+        </w:rPr>
+      </w:pPr>
+      <w:r>
+        <w:rPr>
+          <w:rFonts w:ascii="Courier New" w:hAnsi="Courier New"/>
+        </w:rPr>
+        <w:t xml:space="preserve">    </w:t>
+      </w:r>
+      <w:r>
+        <w:rPr>
+          <w:rFonts w:ascii="Courier New" w:hAnsi="Courier New"/>
+        </w:rPr>
+        <w:t>OptionalPilot copilot = flight.getCopilot$();</w:t>
+      </w:r>
+    </w:p>
+    <w:p>
+      <w:pPr>
+        <w:pStyle w:val="TextBody"/>
+        <w:rPr>
+          <w:rFonts w:ascii="Courier New" w:hAnsi="Courier New"/>
+        </w:rPr>
+      </w:pPr>
+      <w:r>
+        <w:rPr>
+          <w:rFonts w:ascii="Courier New" w:hAnsi="Courier New"/>
+        </w:rPr>
+        <w:t xml:space="preserve">    </w:t>
+      </w:r>
+      <w:r>
+        <w:rPr>
+          <w:rFonts w:ascii="Courier New" w:hAnsi="Courier New"/>
+        </w:rPr>
+        <w:t>String where = « WHERE »;</w:t>
+      </w:r>
+    </w:p>
+    <w:p>
+      <w:pPr>
+        <w:pStyle w:val="TextBody"/>
+        <w:rPr>
+          <w:rFonts w:ascii="Courier New" w:hAnsi="Courier New"/>
+        </w:rPr>
+      </w:pPr>
+      <w:r>
+        <w:rPr>
+          <w:rFonts w:ascii="Courier New" w:hAnsi="Courier New"/>
+        </w:rPr>
+        <w:t xml:space="preserve">    </w:t>
+      </w:r>
+      <w:r>
+        <w:rPr>
+          <w:rFonts w:ascii="Courier New" w:hAnsi="Courier New"/>
+        </w:rPr>
+        <w:t>if (copilot.isPresent()) {</w:t>
+      </w:r>
+    </w:p>
+    <w:p>
+      <w:pPr>
+        <w:pStyle w:val="TextBody"/>
+        <w:rPr>
+          <w:rFonts w:ascii="Courier New" w:hAnsi="Courier New"/>
+        </w:rPr>
+      </w:pPr>
+      <w:r>
+        <w:rPr>
+          <w:rFonts w:ascii="Courier New" w:hAnsi="Courier New"/>
+        </w:rPr>
+        <w:t xml:space="preserve">        </w:t>
+      </w:r>
+      <w:r>
+        <w:rPr>
+          <w:rFonts w:ascii="Courier New" w:hAnsi="Courier New"/>
+        </w:rPr>
+        <w:t>filterCaptainForCrew</w:t>
+      </w:r>
+      <w:r>
+        <w:rPr>
+          <w:rFonts w:ascii="Courier New" w:hAnsi="Courier New"/>
+        </w:rPr>
+        <w:t xml:space="preserve">(builder, </w:t>
+      </w:r>
+      <w:r>
+        <w:rPr>
+          <w:rFonts w:ascii="Courier New" w:hAnsi="Courier New"/>
+        </w:rPr>
+        <w:t>where</w:t>
+      </w:r>
+      <w:r>
+        <w:rPr>
+          <w:rFonts w:ascii="Courier New" w:hAnsi="Courier New"/>
+        </w:rPr>
+        <w:t>);</w:t>
+      </w:r>
+    </w:p>
+    <w:p>
+      <w:pPr>
+        <w:pStyle w:val="TextBody"/>
+        <w:rPr>
+          <w:rFonts w:ascii="Courier New" w:hAnsi="Courier New"/>
+        </w:rPr>
+      </w:pPr>
+      <w:bookmarkStart w:id="0" w:name="__DdeLink__727_1290498351"/>
+      <w:bookmarkEnd w:id="0"/>
+      <w:r>
+        <w:rPr>
+          <w:rFonts w:ascii="Courier New" w:hAnsi="Courier New"/>
+        </w:rPr>
+        <w:t xml:space="preserve">        </w:t>
+      </w:r>
+      <w:r>
+        <w:rPr>
+          <w:rFonts w:ascii="Courier New" w:hAnsi="Courier New"/>
+        </w:rPr>
+        <w:t>where = « AND »;</w:t>
+      </w:r>
+    </w:p>
+    <w:p>
+      <w:pPr>
+        <w:pStyle w:val="TextBody"/>
+        <w:rPr>
+          <w:rFonts w:ascii="Courier New" w:hAnsi="Courier New"/>
+        </w:rPr>
+      </w:pPr>
+      <w:bookmarkStart w:id="1" w:name="__DdeLink__727_1290498351"/>
+      <w:bookmarkEnd w:id="1"/>
+      <w:r>
+        <w:rPr>
+          <w:rFonts w:ascii="Courier New" w:hAnsi="Courier New"/>
+        </w:rPr>
+        <w:t xml:space="preserve">    </w:t>
+      </w:r>
+      <w:r>
+        <w:rPr>
+          <w:rFonts w:ascii="Courier New" w:hAnsi="Courier New"/>
+        </w:rPr>
+        <w:t>}</w:t>
+      </w:r>
+    </w:p>
+    <w:p>
+      <w:pPr>
+        <w:pStyle w:val="TextBody"/>
+        <w:rPr>
+          <w:rFonts w:ascii="Courier New" w:hAnsi="Courier New"/>
+        </w:rPr>
+      </w:pPr>
+      <w:r>
+        <w:rPr>
+          <w:rFonts w:ascii="Courier New" w:hAnsi="Courier New"/>
+        </w:rPr>
+        <w:t xml:space="preserve">    </w:t>
+      </w:r>
+      <w:r>
+        <w:rPr>
+          <w:rFonts w:ascii="Courier New" w:hAnsi="Courier New"/>
+        </w:rPr>
+        <w:t>OptionalPlaneModel plane_planeModel</w:t>
+      </w:r>
+    </w:p>
+    <w:p>
+      <w:pPr>
+        <w:pStyle w:val="TextBody"/>
+        <w:rPr>
+          <w:rFonts w:ascii="Courier New" w:hAnsi="Courier New"/>
+        </w:rPr>
+      </w:pPr>
+      <w:r>
+        <w:rPr>
+          <w:rFonts w:ascii="Courier New" w:hAnsi="Courier New"/>
+        </w:rPr>
+        <w:t xml:space="preserve">        </w:t>
+      </w:r>
+      <w:r>
+        <w:rPr>
+          <w:rFonts w:ascii="Courier New" w:hAnsi="Courier New"/>
+        </w:rPr>
+        <w:t>= flight.getPlane$().getPlaneModel();</w:t>
+      </w:r>
+    </w:p>
+    <w:p>
+      <w:pPr>
+        <w:pStyle w:val="TextBody"/>
+        <w:rPr>
+          <w:rFonts w:ascii="Courier New" w:hAnsi="Courier New"/>
+        </w:rPr>
+      </w:pPr>
+      <w:r>
+        <w:rPr>
+          <w:rFonts w:ascii="Courier New" w:hAnsi="Courier New"/>
+        </w:rPr>
+        <w:t xml:space="preserve">    </w:t>
+      </w:r>
+      <w:r>
+        <w:rPr>
+          <w:rFonts w:ascii="Courier New" w:hAnsi="Courier New"/>
+        </w:rPr>
+        <w:t>if (plane_planeModel.isPresent()) {</w:t>
+      </w:r>
+    </w:p>
+    <w:p>
+      <w:pPr>
+        <w:pStyle w:val="TextBody"/>
+        <w:rPr>
+          <w:rFonts w:ascii="Courier New" w:hAnsi="Courier New"/>
+        </w:rPr>
+      </w:pPr>
+      <w:r>
+        <w:rPr>
+          <w:rFonts w:ascii="Courier New" w:hAnsi="Courier New"/>
+        </w:rPr>
+        <w:t xml:space="preserve">        </w:t>
+      </w:r>
+      <w:r>
+        <w:rPr>
+          <w:rFonts w:ascii="Courier New" w:hAnsi="Courier New"/>
+        </w:rPr>
+        <w:t xml:space="preserve">filterCaptainForCaptainIsSelected(builder, </w:t>
+      </w:r>
+      <w:r>
+        <w:rPr>
+          <w:rFonts w:ascii="Courier New" w:hAnsi="Courier New"/>
+        </w:rPr>
+        <w:t>where</w:t>
+      </w:r>
+      <w:r>
+        <w:rPr>
+          <w:rFonts w:ascii="Courier New" w:hAnsi="Courier New"/>
+        </w:rPr>
+        <w:t>);</w:t>
+      </w:r>
+    </w:p>
+    <w:p>
+      <w:pPr>
+        <w:pStyle w:val="TextBody"/>
+        <w:rPr>
+          <w:rFonts w:ascii="Courier New" w:hAnsi="Courier New"/>
+        </w:rPr>
+      </w:pPr>
+      <w:r>
+        <w:rPr>
+          <w:rFonts w:ascii="Courier New" w:hAnsi="Courier New"/>
+        </w:rPr>
+        <w:t xml:space="preserve">        </w:t>
+      </w:r>
+      <w:r>
+        <w:rPr>
+          <w:rFonts w:ascii="Courier New" w:hAnsi="Courier New"/>
+        </w:rPr>
+        <w:t>where = « AND »;</w:t>
+      </w:r>
+    </w:p>
+    <w:p>
+      <w:pPr>
+        <w:pStyle w:val="TextBody"/>
+        <w:rPr>
+          <w:rFonts w:ascii="Courier New" w:hAnsi="Courier New"/>
+        </w:rPr>
+      </w:pPr>
+      <w:r>
+        <w:rPr>
+          <w:rFonts w:ascii="Courier New" w:hAnsi="Courier New"/>
+        </w:rPr>
+        <w:t xml:space="preserve">    </w:t>
+      </w:r>
+      <w:r>
+        <w:rPr>
+          <w:rFonts w:ascii="Courier New" w:hAnsi="Courier New"/>
+        </w:rPr>
+        <w:t>}</w:t>
+      </w:r>
+    </w:p>
+    <w:p>
+      <w:pPr>
+        <w:pStyle w:val="TextBody"/>
+        <w:rPr>
+          <w:rFonts w:ascii="Courier New" w:hAnsi="Courier New"/>
+        </w:rPr>
+      </w:pPr>
+      <w:r>
+        <w:rPr>
+          <w:rFonts w:ascii="Courier New" w:hAnsi="Courier New"/>
+        </w:rPr>
+        <w:t xml:space="preserve">    </w:t>
+      </w:r>
+      <w:r>
+        <w:rPr>
+          <w:rFonts w:ascii="Courier New" w:hAnsi="Courier New"/>
+        </w:rPr>
+        <w:t xml:space="preserve">filterCaptainForCaptainLivesInParis(builder, </w:t>
+      </w:r>
+      <w:r>
+        <w:rPr>
+          <w:rFonts w:ascii="Courier New" w:hAnsi="Courier New"/>
+        </w:rPr>
+        <w:t>where</w:t>
+      </w:r>
+      <w:r>
+        <w:rPr>
+          <w:rFonts w:ascii="Courier New" w:hAnsi="Courier New"/>
+        </w:rPr>
+        <w:t>);</w:t>
+      </w:r>
+    </w:p>
+    <w:p>
+      <w:pPr>
+        <w:pStyle w:val="TextBody"/>
+        <w:rPr>
+          <w:rFonts w:ascii="Courier New" w:hAnsi="Courier New"/>
+        </w:rPr>
+      </w:pPr>
+      <w:r>
+        <w:rPr>
+          <w:rFonts w:ascii="Courier New" w:hAnsi="Courier New"/>
+        </w:rPr>
+        <w:t xml:space="preserve">    </w:t>
+      </w:r>
+      <w:r>
+        <w:rPr>
+          <w:rFonts w:ascii="Courier New" w:hAnsi="Courier New"/>
+        </w:rPr>
+        <w:t>where = « AND »;</w:t>
+      </w:r>
+    </w:p>
+    <w:p>
+      <w:pPr>
+        <w:pStyle w:val="TextBody"/>
+        <w:rPr>
+          <w:rFonts w:ascii="Courier New" w:hAnsi="Courier New"/>
+        </w:rPr>
+      </w:pPr>
+      <w:r>
+        <w:rPr>
+          <w:rFonts w:ascii="Courier New" w:hAnsi="Courier New"/>
+        </w:rPr>
+        <w:t xml:space="preserve">    </w:t>
+      </w:r>
+      <w:r>
+        <w:rPr>
+          <w:rFonts w:ascii="Courier New" w:hAnsi="Courier New"/>
+        </w:rPr>
+        <w:t>Query query = em.createNativeQuery(builder.toString());</w:t>
+      </w:r>
+    </w:p>
+    <w:p>
+      <w:pPr>
+        <w:pStyle w:val="TextBody"/>
+        <w:rPr>
+          <w:rFonts w:ascii="Courier New" w:hAnsi="Courier New"/>
+        </w:rPr>
+      </w:pPr>
+      <w:r>
+        <w:rPr>
+          <w:rFonts w:ascii="Courier New" w:hAnsi="Courier New"/>
+        </w:rPr>
+        <w:t xml:space="preserve">    </w:t>
+      </w:r>
+      <w:r>
+        <w:rPr>
+          <w:rFonts w:ascii="Courier New" w:hAnsi="Courier New"/>
+        </w:rPr>
+        <w:t>if (copilot.isPresent())</w:t>
+      </w:r>
+    </w:p>
+    <w:p>
+      <w:pPr>
+        <w:pStyle w:val="TextBody"/>
+        <w:rPr>
+          <w:rFonts w:ascii="Courier New" w:hAnsi="Courier New"/>
+        </w:rPr>
+      </w:pPr>
+      <w:r>
+        <w:rPr>
+          <w:rFonts w:ascii="Courier New" w:hAnsi="Courier New"/>
+        </w:rPr>
+        <w:t xml:space="preserve">        </w:t>
+      </w:r>
+      <w:r>
+        <w:rPr>
+          <w:rFonts w:ascii="Courier New" w:hAnsi="Courier New"/>
+        </w:rPr>
+        <w:t>query.setParameter(«copilot», copilot.get());</w:t>
+      </w:r>
+    </w:p>
+    <w:p>
+      <w:pPr>
+        <w:pStyle w:val="TextBody"/>
+        <w:rPr>
+          <w:rFonts w:ascii="Courier New" w:hAnsi="Courier New"/>
+        </w:rPr>
+      </w:pPr>
+      <w:r>
+        <w:rPr>
+          <w:rFonts w:ascii="Courier New" w:hAnsi="Courier New"/>
+        </w:rPr>
+        <w:t xml:space="preserve">    </w:t>
+      </w:r>
+      <w:r>
+        <w:rPr>
+          <w:rFonts w:ascii="Courier New" w:hAnsi="Courier New"/>
+        </w:rPr>
+        <w:t>if (plane_planeModel.isPresent())</w:t>
+      </w:r>
+    </w:p>
+    <w:p>
+      <w:pPr>
+        <w:pStyle w:val="TextBody"/>
+        <w:rPr>
+          <w:rFonts w:ascii="Courier New" w:hAnsi="Courier New"/>
+        </w:rPr>
+      </w:pPr>
+      <w:r>
+        <w:rPr>
+          <w:rFonts w:ascii="Courier New" w:hAnsi="Courier New"/>
+        </w:rPr>
+        <w:t xml:space="preserve">        </w:t>
+      </w:r>
+      <w:r>
+        <w:rPr>
+          <w:rFonts w:ascii="Courier New" w:hAnsi="Courier New"/>
+        </w:rPr>
+        <w:t>query.setParameter(«plane_planeModel»,</w:t>
+      </w:r>
+    </w:p>
+    <w:p>
+      <w:pPr>
+        <w:pStyle w:val="TextBody"/>
+        <w:rPr>
+          <w:rFonts w:ascii="Courier New" w:hAnsi="Courier New"/>
+        </w:rPr>
+      </w:pPr>
+      <w:r>
+        <w:rPr>
+          <w:rFonts w:ascii="Courier New" w:hAnsi="Courier New"/>
+        </w:rPr>
+        <w:t xml:space="preserve">             </w:t>
+      </w:r>
+      <w:r>
+        <w:rPr>
+          <w:rFonts w:ascii="Courier New" w:hAnsi="Courier New"/>
+        </w:rPr>
+        <w:t>plane_planeModel.get());</w:t>
+      </w:r>
+    </w:p>
+    <w:p>
+      <w:pPr>
+        <w:pStyle w:val="TextBody"/>
+        <w:rPr>
+          <w:rFonts w:ascii="Courier New" w:hAnsi="Courier New"/>
+        </w:rPr>
+      </w:pPr>
+      <w:r>
+        <w:rPr>
+          <w:rFonts w:ascii="Courier New" w:hAnsi="Courier New"/>
+        </w:rPr>
+        <w:t xml:space="preserve">    </w:t>
+      </w:r>
+      <w:r>
+        <w:rPr>
+          <w:rFonts w:ascii="Courier New" w:hAnsi="Courier New"/>
+        </w:rPr>
+        <w:t>return query.</w:t>
+      </w:r>
+      <w:r>
+        <w:rPr>
+          <w:rFonts w:ascii="Courier New" w:hAnsi="Courier New"/>
+        </w:rPr>
+        <w:t>resultList();</w:t>
+      </w:r>
+    </w:p>
+    <w:p>
+      <w:pPr>
+        <w:pStyle w:val="TextBody"/>
+        <w:rPr>
+          <w:rFonts w:ascii="Courier New" w:hAnsi="Courier New"/>
+        </w:rPr>
+      </w:pPr>
+      <w:r>
+        <w:rPr>
+          <w:rFonts w:ascii="Courier New" w:hAnsi="Courier New"/>
+        </w:rPr>
+        <w:t>}</w:t>
       </w:r>
     </w:p>
     <w:p>
@@ -1004,6 +2004,40 @@
       </w:pPr>
       <w:r>
         <w:rPr/>
+        <w:t>Fonction Java (ou autre) associée au filtre</w:t>
+      </w:r>
+    </w:p>
+    <w:p>
+      <w:pPr>
+        <w:pStyle w:val="TextBody"/>
+        <w:rPr/>
+      </w:pPr>
+      <w:r>
+        <w:rPr/>
+        <w:t>Le template doit aussi générer une fonction par filtre.</w:t>
+      </w:r>
+    </w:p>
+    <w:p>
+      <w:pPr>
+        <w:pStyle w:val="TextBody"/>
+        <w:rPr/>
+      </w:pPr>
+      <w:r>
+        <w:rPr/>
+        <w:t>La fonction associée</w:t>
+      </w:r>
+    </w:p>
+    <w:p>
+      <w:pPr>
+        <w:pStyle w:val="Heading5"/>
+        <w:numPr>
+          <w:ilvl w:val="4"/>
+          <w:numId w:val="1"/>
+        </w:numPr>
+        <w:rPr/>
+      </w:pPr>
+      <w:r>
+        <w:rPr/>
         <w:t>Processus</w:t>
       </w:r>
     </w:p>
@@ -1037,7 +2071,23 @@
       </w:pPr>
       <w:r>
         <w:rPr/>
-        <w:t>Pour chaque propriété, on crée une requête dans le support de la propriété ; c’est la Map&lt;Propriete, Requete&gt; de la classe EnhancedMofClassImpl</w:t>
+        <w:t xml:space="preserve">Pour chaque propriété, on crée une requête dans le support de la propriété ; c’est la </w:t>
+      </w:r>
+      <w:r>
+        <w:rPr>
+          <w:rFonts w:ascii="Courier New" w:hAnsi="Courier New"/>
+        </w:rPr>
+        <w:t>Map&lt;Propriete, Requete&gt;</w:t>
+      </w:r>
+      <w:r>
+        <w:rPr/>
+        <w:t xml:space="preserve"> de la classe </w:t>
+      </w:r>
+      <w:r>
+        <w:rPr>
+          <w:rFonts w:ascii="Courier New" w:hAnsi="Courier New"/>
+        </w:rPr>
+        <w:t>EnhancedMofClassImpl</w:t>
       </w:r>
     </w:p>
     <w:p>

</xml_diff>